<commit_message>
aggiunta regressione lineare e multipla
</commit_message>
<xml_diff>
--- a/documento.docx
+++ b/documento.docx
@@ -220,7 +220,23 @@
     </w:p>
     <w:p>
       <w:r>
-        <w:t>Per calcolare la funzione di distribuzione continua sono stati suddivisi le osservazioni sono state suddivise in 3 classi: C</w:t>
+        <w:t xml:space="preserve">Per calcolare la funzione di distribuzione continua sono stati suddivisi le osservazioni sono state suddivise in </w:t>
+      </w:r>
+      <w:proofErr w:type="gramStart"/>
+      <w:r>
+        <w:t>3</w:t>
+      </w:r>
+      <w:proofErr w:type="gramEnd"/>
+      <w:r>
+        <w:t xml:space="preserve"> classi</w:t>
+      </w:r>
+      <w:r>
+        <w:t>. Per quanto riguarda la media nazionale le classi individuate sono le seguenti:</w:t>
+      </w:r>
+    </w:p>
+    <w:p>
+      <w:r>
+        <w:t>C</w:t>
       </w:r>
       <w:r>
         <w:rPr>
@@ -229,7 +245,7 @@
         <w:t xml:space="preserve">1 </w:t>
       </w:r>
       <w:r>
-        <w:t>= [4, 688), C</w:t>
+        <w:t>= [208, 329), C</w:t>
       </w:r>
       <w:r>
         <w:rPr>
@@ -238,7 +254,7 @@
         <w:t xml:space="preserve">2 </w:t>
       </w:r>
       <w:r>
-        <w:t>= [688, 1372), C</w:t>
+        <w:t>= [329, 450), C</w:t>
       </w:r>
       <w:r>
         <w:rPr>
@@ -247,7 +263,67 @@
         <w:t xml:space="preserve">3 </w:t>
       </w:r>
       <w:r>
-        <w:t xml:space="preserve">= [1372, 2055]. Sono stati quindi creati i grafici che mostrano le frequenze di distribuzione continue della Campania e dell’intera nazione. Nel grafico relativo all’Italia si può vedere come tutti i valori siano concentrati nella prima classe. </w:t>
+        <w:t>= [450, 570]. Per quanto riguarda la Campania le classi individuate sono le seguenti:</w:t>
+      </w:r>
+      <w:r>
+        <w:t xml:space="preserve"> C</w:t>
+      </w:r>
+      <w:r>
+        <w:rPr>
+          <w:vertAlign w:val="subscript"/>
+        </w:rPr>
+        <w:t xml:space="preserve">1 </w:t>
+      </w:r>
+      <w:r>
+        <w:t>= [</w:t>
+      </w:r>
+      <w:r>
+        <w:t>537, 855</w:t>
+      </w:r>
+      <w:r>
+        <w:t>), C</w:t>
+      </w:r>
+      <w:r>
+        <w:rPr>
+          <w:vertAlign w:val="subscript"/>
+        </w:rPr>
+        <w:t xml:space="preserve">2 </w:t>
+      </w:r>
+      <w:r>
+        <w:t>= [</w:t>
+      </w:r>
+      <w:r>
+        <w:t>855</w:t>
+      </w:r>
+      <w:r>
+        <w:t>, 1</w:t>
+      </w:r>
+      <w:r>
+        <w:t>173</w:t>
+      </w:r>
+      <w:r>
+        <w:t>), C</w:t>
+      </w:r>
+      <w:r>
+        <w:rPr>
+          <w:vertAlign w:val="subscript"/>
+        </w:rPr>
+        <w:t xml:space="preserve">3 </w:t>
+      </w:r>
+      <w:r>
+        <w:t>= [</w:t>
+      </w:r>
+      <w:r>
+        <w:t>1173</w:t>
+      </w:r>
+      <w:r>
+        <w:t xml:space="preserve">, </w:t>
+      </w:r>
+      <w:r>
+        <w:t>1492</w:t>
+      </w:r>
+      <w:r>
+        <w:t xml:space="preserve">]. Sono stati quindi creati i grafici che mostrano le frequenze di distribuzione continue della Campania e dell’intera nazione. </w:t>
       </w:r>
     </w:p>
     <w:p>
@@ -257,10 +333,10 @@
         </w:rPr>
         <w:lastRenderedPageBreak/>
         <w:drawing>
-          <wp:inline distT="0" distB="0" distL="0" distR="0" wp14:anchorId="4651875D" wp14:editId="4343B35C">
-            <wp:extent cx="3467100" cy="3467100"/>
-            <wp:effectExtent l="0" t="0" r="0" b="0"/>
-            <wp:docPr id="9" name="Immagine 9"/>
+          <wp:inline distT="0" distB="0" distL="0" distR="0" wp14:anchorId="4C5AEAD8" wp14:editId="5D3C84B7">
+            <wp:extent cx="3724275" cy="3724275"/>
+            <wp:effectExtent l="0" t="0" r="9525" b="9525"/>
+            <wp:docPr id="19" name="Immagine 19"/>
             <wp:cNvGraphicFramePr>
               <a:graphicFrameLocks xmlns:a="http://schemas.openxmlformats.org/drawingml/2006/main" noChangeAspect="1"/>
             </wp:cNvGraphicFramePr>
@@ -268,7 +344,7 @@
               <a:graphicData uri="http://schemas.openxmlformats.org/drawingml/2006/picture">
                 <pic:pic xmlns:pic="http://schemas.openxmlformats.org/drawingml/2006/picture">
                   <pic:nvPicPr>
-                    <pic:cNvPr id="0" name="Picture 2"/>
+                    <pic:cNvPr id="0" name="Picture 1"/>
                     <pic:cNvPicPr>
                       <a:picLocks noChangeAspect="1" noChangeArrowheads="1"/>
                     </pic:cNvPicPr>
@@ -289,7 +365,7 @@
                   <pic:spPr bwMode="auto">
                     <a:xfrm>
                       <a:off x="0" y="0"/>
-                      <a:ext cx="3467100" cy="3467100"/>
+                      <a:ext cx="3724275" cy="3724275"/>
                     </a:xfrm>
                     <a:prstGeom prst="rect">
                       <a:avLst/>
@@ -305,15 +381,17 @@
           </wp:inline>
         </w:drawing>
       </w:r>
+    </w:p>
+    <w:p>
       <w:r>
         <w:rPr>
           <w:noProof/>
         </w:rPr>
         <w:drawing>
-          <wp:inline distT="0" distB="0" distL="0" distR="0" wp14:anchorId="40C2D646" wp14:editId="6FED7D62">
-            <wp:extent cx="3657600" cy="3657600"/>
-            <wp:effectExtent l="0" t="0" r="0" b="0"/>
-            <wp:docPr id="2" name="Immagine 2"/>
+          <wp:inline distT="0" distB="0" distL="0" distR="0" wp14:anchorId="7CCBAFCC" wp14:editId="32A7BF27">
+            <wp:extent cx="3724275" cy="3724275"/>
+            <wp:effectExtent l="0" t="0" r="9525" b="9525"/>
+            <wp:docPr id="21" name="Immagine 21"/>
             <wp:cNvGraphicFramePr>
               <a:graphicFrameLocks xmlns:a="http://schemas.openxmlformats.org/drawingml/2006/main" noChangeAspect="1"/>
             </wp:cNvGraphicFramePr>
@@ -321,7 +399,7 @@
               <a:graphicData uri="http://schemas.openxmlformats.org/drawingml/2006/picture">
                 <pic:pic xmlns:pic="http://schemas.openxmlformats.org/drawingml/2006/picture">
                   <pic:nvPicPr>
-                    <pic:cNvPr id="0" name="Picture 1"/>
+                    <pic:cNvPr id="0" name="Picture 2"/>
                     <pic:cNvPicPr>
                       <a:picLocks noChangeAspect="1" noChangeArrowheads="1"/>
                     </pic:cNvPicPr>
@@ -342,7 +420,7 @@
                   <pic:spPr bwMode="auto">
                     <a:xfrm>
                       <a:off x="0" y="0"/>
-                      <a:ext cx="3657600" cy="3657600"/>
+                      <a:ext cx="3724275" cy="3724275"/>
                     </a:xfrm>
                     <a:prstGeom prst="rect">
                       <a:avLst/>
@@ -637,7 +715,10 @@
     </w:p>
     <w:p>
       <w:r>
-        <w:t xml:space="preserve">Per individuare la classe modale si osservano i </w:t>
+        <w:t xml:space="preserve">Per </w:t>
+      </w:r>
+      <w:r>
+        <w:t xml:space="preserve">individuare la moda si considerano i </w:t>
       </w:r>
       <w:proofErr w:type="spellStart"/>
       <w:r>
@@ -645,7 +726,57 @@
       </w:r>
       <w:proofErr w:type="spellEnd"/>
       <w:r>
-        <w:t xml:space="preserve"> relativi alle frequenze dei valori nelle varie classi.</w:t>
+        <w:t xml:space="preserve"> delle frequenze dei dati considerando la loro suddivisione nelle seguenti classi: C</w:t>
+      </w:r>
+      <w:r>
+        <w:rPr>
+          <w:vertAlign w:val="subscript"/>
+        </w:rPr>
+        <w:t xml:space="preserve">1 </w:t>
+      </w:r>
+      <w:r>
+        <w:t>= [0, 500), C</w:t>
+      </w:r>
+      <w:r>
+        <w:rPr>
+          <w:vertAlign w:val="subscript"/>
+        </w:rPr>
+        <w:t xml:space="preserve">2 </w:t>
+      </w:r>
+      <w:r>
+        <w:t>= [500, 1000), C</w:t>
+      </w:r>
+      <w:r>
+        <w:rPr>
+          <w:vertAlign w:val="subscript"/>
+        </w:rPr>
+        <w:t xml:space="preserve">3 </w:t>
+      </w:r>
+      <w:r>
+        <w:t>= [1000, 1500) C</w:t>
+      </w:r>
+      <w:r>
+        <w:rPr>
+          <w:vertAlign w:val="subscript"/>
+        </w:rPr>
+        <w:t xml:space="preserve">1 </w:t>
+      </w:r>
+      <w:r>
+        <w:t>= [1500, 2000), C</w:t>
+      </w:r>
+      <w:r>
+        <w:rPr>
+          <w:vertAlign w:val="subscript"/>
+        </w:rPr>
+        <w:t>2</w:t>
+      </w:r>
+      <w:proofErr w:type="gramStart"/>
+      <w:r>
+        <w:t>=[</w:t>
+      </w:r>
+      <w:proofErr w:type="gramEnd"/>
+      <w:r>
+        <w:t>2000, 2500].</w:t>
       </w:r>
     </w:p>
     <w:p>
@@ -665,10 +796,10 @@
         </w:rPr>
         <w:lastRenderedPageBreak/>
         <w:drawing>
-          <wp:inline distT="0" distB="0" distL="0" distR="0" wp14:anchorId="76406973" wp14:editId="50E51557">
-            <wp:extent cx="2895600" cy="2895600"/>
-            <wp:effectExtent l="0" t="0" r="0" b="0"/>
-            <wp:docPr id="11" name="Immagine 11"/>
+          <wp:inline distT="0" distB="0" distL="0" distR="0" wp14:anchorId="23F1E3BF" wp14:editId="4B0EE42C">
+            <wp:extent cx="4067175" cy="4067175"/>
+            <wp:effectExtent l="0" t="0" r="9525" b="9525"/>
+            <wp:docPr id="23" name="Immagine 23"/>
             <wp:cNvGraphicFramePr>
               <a:graphicFrameLocks xmlns:a="http://schemas.openxmlformats.org/drawingml/2006/main" noChangeAspect="1"/>
             </wp:cNvGraphicFramePr>
@@ -697,7 +828,7 @@
                   <pic:spPr bwMode="auto">
                     <a:xfrm>
                       <a:off x="0" y="0"/>
-                      <a:ext cx="2895600" cy="2895600"/>
+                      <a:ext cx="4067175" cy="4067175"/>
                     </a:xfrm>
                     <a:prstGeom prst="rect">
                       <a:avLst/>
@@ -717,17 +848,11 @@
         <w:rPr>
           <w:noProof/>
         </w:rPr>
-        <w:t xml:space="preserve"> </w:t>
-      </w:r>
-      <w:r>
-        <w:rPr>
-          <w:noProof/>
-        </w:rPr>
         <w:drawing>
-          <wp:inline distT="0" distB="0" distL="0" distR="0" wp14:anchorId="521179EF" wp14:editId="20D0C264">
-            <wp:extent cx="2914650" cy="2914650"/>
+          <wp:inline distT="0" distB="0" distL="0" distR="0" wp14:anchorId="11BAEBCF" wp14:editId="25428364">
+            <wp:extent cx="4057650" cy="4057650"/>
             <wp:effectExtent l="0" t="0" r="0" b="0"/>
-            <wp:docPr id="10" name="Immagine 10"/>
+            <wp:docPr id="22" name="Immagine 22"/>
             <wp:cNvGraphicFramePr>
               <a:graphicFrameLocks xmlns:a="http://schemas.openxmlformats.org/drawingml/2006/main" noChangeAspect="1"/>
             </wp:cNvGraphicFramePr>
@@ -756,7 +881,7 @@
                   <pic:spPr bwMode="auto">
                     <a:xfrm>
                       <a:off x="0" y="0"/>
-                      <a:ext cx="2914650" cy="2914650"/>
+                      <a:ext cx="4057650" cy="4057650"/>
                     </a:xfrm>
                     <a:prstGeom prst="rect">
                       <a:avLst/>
@@ -772,12 +897,19 @@
           </wp:inline>
         </w:drawing>
       </w:r>
-    </w:p>
-    <w:p>
-      <w:r>
-        <w:rPr>
-          <w:noProof/>
-        </w:rPr>
+      <w:r>
+        <w:rPr>
+          <w:noProof/>
+        </w:rPr>
+        <w:t xml:space="preserve"> </w:t>
+      </w:r>
+    </w:p>
+    <w:p>
+      <w:r>
+        <w:rPr>
+          <w:noProof/>
+        </w:rPr>
+        <w:lastRenderedPageBreak/>
         <w:drawing>
           <wp:inline distT="0" distB="0" distL="0" distR="0" wp14:anchorId="2AFC3051" wp14:editId="3144741F">
             <wp:extent cx="6120130" cy="2967355"/>
@@ -943,7 +1075,6 @@
     </w:p>
     <w:p>
       <w:r>
-        <w:lastRenderedPageBreak/>
         <w:br w:type="page"/>
       </w:r>
     </w:p>
@@ -962,13 +1093,24 @@
       <w:proofErr w:type="spellEnd"/>
     </w:p>
     <w:p>
-      <w:r>
-        <w:t>È stato utilizzato il modello di regressione lineare multipla per spiegare la relazione le variabili indipendenti: 2013, 2014, 2015, 2016, 2017, 2018, 2019 e la variabile dipendente: 2020</w:t>
-      </w:r>
-    </w:p>
-    <w:p>
-      <w:r>
-        <w:t>Valore degli indici di posizione e di dispersione relativi alle variabili:</w:t>
+      <w:pPr>
+        <w:pStyle w:val="Titolo2"/>
+      </w:pPr>
+      <w:r>
+        <w:t xml:space="preserve">Regressione lineare </w:t>
+      </w:r>
+      <w:r>
+        <w:t>semplice</w:t>
+      </w:r>
+    </w:p>
+    <w:p>
+      <w:r>
+        <w:t xml:space="preserve">Le variabili che vengono considerate in quest’analisi sono le colonne della tabella relative ai dati del 2019 e del 2020. In particolare, la variabile indipendente è 2019, quella dipendente è 2020. Si calcolano i valori degli indici statistici mediana, media e deviazione standard dei dati relativi alle variabili considerate. </w:t>
+      </w:r>
+    </w:p>
+    <w:p>
+      <w:r>
+        <w:t>Si nota che sia mediana, sia media che deviazione standard sono maggiori per la seconda variabile.</w:t>
       </w:r>
     </w:p>
     <w:p>
@@ -977,10 +1119,10 @@
           <w:noProof/>
         </w:rPr>
         <w:drawing>
-          <wp:inline distT="0" distB="0" distL="0" distR="0" wp14:anchorId="220F4D3C" wp14:editId="4012C998">
-            <wp:extent cx="4362450" cy="1333500"/>
-            <wp:effectExtent l="0" t="0" r="0" b="0"/>
-            <wp:docPr id="15" name="Immagine 15"/>
+          <wp:inline distT="0" distB="0" distL="0" distR="0" wp14:anchorId="1546F293" wp14:editId="5DD4B330">
+            <wp:extent cx="1552575" cy="1962150"/>
+            <wp:effectExtent l="0" t="0" r="9525" b="0"/>
+            <wp:docPr id="30" name="Immagine 30"/>
             <wp:cNvGraphicFramePr>
               <a:graphicFrameLocks xmlns:a="http://schemas.openxmlformats.org/drawingml/2006/main" noChangeAspect="1"/>
             </wp:cNvGraphicFramePr>
@@ -1000,7 +1142,7 @@
                   <pic:spPr>
                     <a:xfrm>
                       <a:off x="0" y="0"/>
-                      <a:ext cx="4362450" cy="1333500"/>
+                      <a:ext cx="1552575" cy="1962150"/>
                     </a:xfrm>
                     <a:prstGeom prst="rect">
                       <a:avLst/>
@@ -1015,7 +1157,15 @@
     </w:p>
     <w:p>
       <w:r>
-        <w:t>Successivamente, è stata calcolata la matrice delle covarianze</w:t>
+        <w:t xml:space="preserve">Successivamente, si realizza lo </w:t>
+      </w:r>
+      <w:proofErr w:type="spellStart"/>
+      <w:r>
+        <w:t>scatterplot</w:t>
+      </w:r>
+      <w:proofErr w:type="spellEnd"/>
+      <w:r>
+        <w:t xml:space="preserve"> ponendo sulle ascisse la variabile indipendente 2019 e sulle ordinate la variabile dipendente 2020. Vengono poi tracciate delle linee orizzontali e verticali in corrispondenza delle mediane e delle medie delle due variabili.</w:t>
       </w:r>
     </w:p>
     <w:p>
@@ -1024,10 +1174,10 @@
           <w:noProof/>
         </w:rPr>
         <w:drawing>
-          <wp:inline distT="0" distB="0" distL="0" distR="0" wp14:anchorId="4E1F5BFE" wp14:editId="7C1A24FB">
-            <wp:extent cx="6120130" cy="1331595"/>
-            <wp:effectExtent l="0" t="0" r="0" b="1905"/>
-            <wp:docPr id="16" name="Immagine 16"/>
+          <wp:inline distT="0" distB="0" distL="0" distR="0" wp14:anchorId="2269B8B5" wp14:editId="31E2F2E0">
+            <wp:extent cx="4048125" cy="4048125"/>
+            <wp:effectExtent l="0" t="0" r="9525" b="9525"/>
+            <wp:docPr id="9" name="Immagine 9"/>
             <wp:cNvGraphicFramePr>
               <a:graphicFrameLocks xmlns:a="http://schemas.openxmlformats.org/drawingml/2006/main" noChangeAspect="1"/>
             </wp:cNvGraphicFramePr>
@@ -1035,23 +1185,36 @@
               <a:graphicData uri="http://schemas.openxmlformats.org/drawingml/2006/picture">
                 <pic:pic xmlns:pic="http://schemas.openxmlformats.org/drawingml/2006/picture">
                   <pic:nvPicPr>
-                    <pic:cNvPr id="1" name=""/>
-                    <pic:cNvPicPr/>
+                    <pic:cNvPr id="0" name="Picture 1"/>
+                    <pic:cNvPicPr>
+                      <a:picLocks noChangeAspect="1" noChangeArrowheads="1"/>
+                    </pic:cNvPicPr>
                   </pic:nvPicPr>
                   <pic:blipFill>
-                    <a:blip r:embed="rId21"/>
+                    <a:blip r:embed="rId21">
+                      <a:extLst>
+                        <a:ext uri="{28A0092B-C50C-407E-A947-70E740481C1C}">
+                          <a14:useLocalDpi xmlns:a14="http://schemas.microsoft.com/office/drawing/2010/main" val="0"/>
+                        </a:ext>
+                      </a:extLst>
+                    </a:blip>
+                    <a:srcRect/>
                     <a:stretch>
                       <a:fillRect/>
                     </a:stretch>
                   </pic:blipFill>
-                  <pic:spPr>
+                  <pic:spPr bwMode="auto">
                     <a:xfrm>
                       <a:off x="0" y="0"/>
-                      <a:ext cx="6120130" cy="1331595"/>
+                      <a:ext cx="4048125" cy="4048125"/>
                     </a:xfrm>
                     <a:prstGeom prst="rect">
                       <a:avLst/>
                     </a:prstGeom>
+                    <a:noFill/>
+                    <a:ln>
+                      <a:noFill/>
+                    </a:ln>
                   </pic:spPr>
                 </pic:pic>
               </a:graphicData>
@@ -1062,7 +1225,32 @@
     </w:p>
     <w:p>
       <w:r>
-        <w:t>La matrice delle correlazioni che contiene tutte le correlazioni lineari tra le coppie di variabili.</w:t>
+        <w:lastRenderedPageBreak/>
+        <w:t xml:space="preserve">Dallo </w:t>
+      </w:r>
+      <w:proofErr w:type="spellStart"/>
+      <w:r>
+        <w:t>scatterplot</w:t>
+      </w:r>
+      <w:proofErr w:type="spellEnd"/>
+      <w:r>
+        <w:t xml:space="preserve"> si nota che i dati sono posizionati lungo una retta ascendente quindi si può dedurre che esiste una correlazione positiva tra le variabili considerate.</w:t>
+      </w:r>
+    </w:p>
+    <w:p>
+      <w:r>
+        <w:t>Per vedere se esiste tale correlazione si calcolano la covarianza e la correlazione campionaria. Da questo calcolo si evince che i</w:t>
+      </w:r>
+      <w:r>
+        <w:t xml:space="preserve"> dati dei due vettori 2019 e 2020 sono positivamente correlati essendo la covarianza positiva. Inoltre, il coefficiente di correlazione è uguale a 0.9923597 che è prossimo ad 1, quindi come indicato dallo </w:t>
+      </w:r>
+      <w:proofErr w:type="spellStart"/>
+      <w:r>
+        <w:t>scatterplot</w:t>
+      </w:r>
+      <w:proofErr w:type="spellEnd"/>
+      <w:r>
+        <w:t xml:space="preserve"> esiste una forte correlazione lineare tra i dati del 2019 e i dati del 2020.</w:t>
       </w:r>
     </w:p>
     <w:p>
@@ -1071,10 +1259,10 @@
           <w:noProof/>
         </w:rPr>
         <w:drawing>
-          <wp:inline distT="0" distB="0" distL="0" distR="0" wp14:anchorId="2977CFAD" wp14:editId="7466E77A">
-            <wp:extent cx="3429000" cy="1466850"/>
-            <wp:effectExtent l="0" t="0" r="0" b="0"/>
-            <wp:docPr id="17" name="Immagine 17"/>
+          <wp:inline distT="0" distB="0" distL="0" distR="0" wp14:anchorId="79140D1C" wp14:editId="1147EC5A">
+            <wp:extent cx="2190750" cy="581025"/>
+            <wp:effectExtent l="0" t="0" r="0" b="9525"/>
+            <wp:docPr id="2" name="Immagine 2"/>
             <wp:cNvGraphicFramePr>
               <a:graphicFrameLocks xmlns:a="http://schemas.openxmlformats.org/drawingml/2006/main" noChangeAspect="1"/>
             </wp:cNvGraphicFramePr>
@@ -1094,6 +1282,627 @@
                   <pic:spPr>
                     <a:xfrm>
                       <a:off x="0" y="0"/>
+                      <a:ext cx="2190750" cy="581025"/>
+                    </a:xfrm>
+                    <a:prstGeom prst="rect">
+                      <a:avLst/>
+                    </a:prstGeom>
+                  </pic:spPr>
+                </pic:pic>
+              </a:graphicData>
+            </a:graphic>
+          </wp:inline>
+        </w:drawing>
+      </w:r>
+    </w:p>
+    <w:p/>
+    <w:p>
+      <w:r>
+        <w:t xml:space="preserve">Il seguente grafico mostra lo </w:t>
+      </w:r>
+      <w:proofErr w:type="spellStart"/>
+      <w:r>
+        <w:t>scatterplot</w:t>
+      </w:r>
+      <w:proofErr w:type="spellEnd"/>
+      <w:r>
+        <w:t xml:space="preserve"> relativo ai dati del 2019 e del 2020 con la retta interpolante stimata.</w:t>
+      </w:r>
+    </w:p>
+    <w:p>
+      <w:r>
+        <w:rPr>
+          <w:noProof/>
+        </w:rPr>
+        <w:drawing>
+          <wp:inline distT="0" distB="0" distL="0" distR="0" wp14:anchorId="52260139" wp14:editId="79FDDC1D">
+            <wp:extent cx="3714750" cy="3714750"/>
+            <wp:effectExtent l="0" t="0" r="0" b="0"/>
+            <wp:docPr id="10" name="Immagine 10"/>
+            <wp:cNvGraphicFramePr>
+              <a:graphicFrameLocks xmlns:a="http://schemas.openxmlformats.org/drawingml/2006/main" noChangeAspect="1"/>
+            </wp:cNvGraphicFramePr>
+            <a:graphic xmlns:a="http://schemas.openxmlformats.org/drawingml/2006/main">
+              <a:graphicData uri="http://schemas.openxmlformats.org/drawingml/2006/picture">
+                <pic:pic xmlns:pic="http://schemas.openxmlformats.org/drawingml/2006/picture">
+                  <pic:nvPicPr>
+                    <pic:cNvPr id="0" name="Picture 2"/>
+                    <pic:cNvPicPr>
+                      <a:picLocks noChangeAspect="1" noChangeArrowheads="1"/>
+                    </pic:cNvPicPr>
+                  </pic:nvPicPr>
+                  <pic:blipFill>
+                    <a:blip r:embed="rId23">
+                      <a:extLst>
+                        <a:ext uri="{28A0092B-C50C-407E-A947-70E740481C1C}">
+                          <a14:useLocalDpi xmlns:a14="http://schemas.microsoft.com/office/drawing/2010/main" val="0"/>
+                        </a:ext>
+                      </a:extLst>
+                    </a:blip>
+                    <a:srcRect/>
+                    <a:stretch>
+                      <a:fillRect/>
+                    </a:stretch>
+                  </pic:blipFill>
+                  <pic:spPr bwMode="auto">
+                    <a:xfrm>
+                      <a:off x="0" y="0"/>
+                      <a:ext cx="3714750" cy="3714750"/>
+                    </a:xfrm>
+                    <a:prstGeom prst="rect">
+                      <a:avLst/>
+                    </a:prstGeom>
+                    <a:noFill/>
+                    <a:ln>
+                      <a:noFill/>
+                    </a:ln>
+                  </pic:spPr>
+                </pic:pic>
+              </a:graphicData>
+            </a:graphic>
+          </wp:inline>
+        </w:drawing>
+      </w:r>
+    </w:p>
+    <w:p>
+      <w:r>
+        <w:t xml:space="preserve">Il seguente codice permette di ottenere il modello di regressione lineare per le due variabili. In particolare, l’intercetta vale -23.97, mentre il coefficiente angolare vale 2.04. Siccome il coefficiente angolare è positivo, la retta è ascendente. </w:t>
+      </w:r>
+    </w:p>
+    <w:p>
+      <w:r>
+        <w:rPr>
+          <w:noProof/>
+        </w:rPr>
+        <w:drawing>
+          <wp:inline distT="0" distB="0" distL="0" distR="0" wp14:anchorId="43764120" wp14:editId="2AAD3B1F">
+            <wp:extent cx="2828925" cy="1295400"/>
+            <wp:effectExtent l="0" t="0" r="9525" b="0"/>
+            <wp:docPr id="11" name="Immagine 11"/>
+            <wp:cNvGraphicFramePr>
+              <a:graphicFrameLocks xmlns:a="http://schemas.openxmlformats.org/drawingml/2006/main" noChangeAspect="1"/>
+            </wp:cNvGraphicFramePr>
+            <a:graphic xmlns:a="http://schemas.openxmlformats.org/drawingml/2006/main">
+              <a:graphicData uri="http://schemas.openxmlformats.org/drawingml/2006/picture">
+                <pic:pic xmlns:pic="http://schemas.openxmlformats.org/drawingml/2006/picture">
+                  <pic:nvPicPr>
+                    <pic:cNvPr id="1" name=""/>
+                    <pic:cNvPicPr/>
+                  </pic:nvPicPr>
+                  <pic:blipFill>
+                    <a:blip r:embed="rId24"/>
+                    <a:stretch>
+                      <a:fillRect/>
+                    </a:stretch>
+                  </pic:blipFill>
+                  <pic:spPr>
+                    <a:xfrm>
+                      <a:off x="0" y="0"/>
+                      <a:ext cx="2828925" cy="1295400"/>
+                    </a:xfrm>
+                    <a:prstGeom prst="rect">
+                      <a:avLst/>
+                    </a:prstGeom>
+                  </pic:spPr>
+                </pic:pic>
+              </a:graphicData>
+            </a:graphic>
+          </wp:inline>
+        </w:drawing>
+      </w:r>
+    </w:p>
+    <w:p>
+      <w:r>
+        <w:lastRenderedPageBreak/>
+        <w:t>Il codice seguente permette di visualizzare i valori stimati.</w:t>
+      </w:r>
+    </w:p>
+    <w:p>
+      <w:r>
+        <w:rPr>
+          <w:noProof/>
+        </w:rPr>
+        <w:drawing>
+          <wp:inline distT="0" distB="0" distL="0" distR="0" wp14:anchorId="52FE2DA5" wp14:editId="4E9E26F9">
+            <wp:extent cx="6120130" cy="963295"/>
+            <wp:effectExtent l="0" t="0" r="0" b="8255"/>
+            <wp:docPr id="24" name="Immagine 24"/>
+            <wp:cNvGraphicFramePr>
+              <a:graphicFrameLocks xmlns:a="http://schemas.openxmlformats.org/drawingml/2006/main" noChangeAspect="1"/>
+            </wp:cNvGraphicFramePr>
+            <a:graphic xmlns:a="http://schemas.openxmlformats.org/drawingml/2006/main">
+              <a:graphicData uri="http://schemas.openxmlformats.org/drawingml/2006/picture">
+                <pic:pic xmlns:pic="http://schemas.openxmlformats.org/drawingml/2006/picture">
+                  <pic:nvPicPr>
+                    <pic:cNvPr id="1" name=""/>
+                    <pic:cNvPicPr/>
+                  </pic:nvPicPr>
+                  <pic:blipFill>
+                    <a:blip r:embed="rId25"/>
+                    <a:stretch>
+                      <a:fillRect/>
+                    </a:stretch>
+                  </pic:blipFill>
+                  <pic:spPr>
+                    <a:xfrm>
+                      <a:off x="0" y="0"/>
+                      <a:ext cx="6120130" cy="963295"/>
+                    </a:xfrm>
+                    <a:prstGeom prst="rect">
+                      <a:avLst/>
+                    </a:prstGeom>
+                  </pic:spPr>
+                </pic:pic>
+              </a:graphicData>
+            </a:graphic>
+          </wp:inline>
+        </w:drawing>
+      </w:r>
+    </w:p>
+    <w:p/>
+    <w:p>
+      <w:r>
+        <w:t xml:space="preserve">Il seguente codice permette di visualizzare i residui, ossia di quanto i valori osservati si discostano dai valori stimati. </w:t>
+      </w:r>
+    </w:p>
+    <w:p>
+      <w:r>
+        <w:rPr>
+          <w:noProof/>
+        </w:rPr>
+        <w:drawing>
+          <wp:inline distT="0" distB="0" distL="0" distR="0" wp14:anchorId="0FCF8CD3" wp14:editId="21E09A0B">
+            <wp:extent cx="6120130" cy="963295"/>
+            <wp:effectExtent l="0" t="0" r="0" b="8255"/>
+            <wp:docPr id="25" name="Immagine 25"/>
+            <wp:cNvGraphicFramePr>
+              <a:graphicFrameLocks xmlns:a="http://schemas.openxmlformats.org/drawingml/2006/main" noChangeAspect="1"/>
+            </wp:cNvGraphicFramePr>
+            <a:graphic xmlns:a="http://schemas.openxmlformats.org/drawingml/2006/main">
+              <a:graphicData uri="http://schemas.openxmlformats.org/drawingml/2006/picture">
+                <pic:pic xmlns:pic="http://schemas.openxmlformats.org/drawingml/2006/picture">
+                  <pic:nvPicPr>
+                    <pic:cNvPr id="1" name=""/>
+                    <pic:cNvPicPr/>
+                  </pic:nvPicPr>
+                  <pic:blipFill>
+                    <a:blip r:embed="rId26"/>
+                    <a:stretch>
+                      <a:fillRect/>
+                    </a:stretch>
+                  </pic:blipFill>
+                  <pic:spPr>
+                    <a:xfrm>
+                      <a:off x="0" y="0"/>
+                      <a:ext cx="6120130" cy="963295"/>
+                    </a:xfrm>
+                    <a:prstGeom prst="rect">
+                      <a:avLst/>
+                    </a:prstGeom>
+                  </pic:spPr>
+                </pic:pic>
+              </a:graphicData>
+            </a:graphic>
+          </wp:inline>
+        </w:drawing>
+      </w:r>
+    </w:p>
+    <w:p/>
+    <w:p>
+      <w:r>
+        <w:t>Valore dei residui standardizzati rispetto alla deviazione standard. Si può osservare che i valori sono molto piccoli.</w:t>
+      </w:r>
+    </w:p>
+    <w:p>
+      <w:r>
+        <w:rPr>
+          <w:noProof/>
+        </w:rPr>
+        <w:drawing>
+          <wp:inline distT="0" distB="0" distL="0" distR="0" wp14:anchorId="6F3499D2" wp14:editId="7ECDC3DC">
+            <wp:extent cx="6120130" cy="665480"/>
+            <wp:effectExtent l="0" t="0" r="0" b="1270"/>
+            <wp:docPr id="31" name="Immagine 31"/>
+            <wp:cNvGraphicFramePr>
+              <a:graphicFrameLocks xmlns:a="http://schemas.openxmlformats.org/drawingml/2006/main" noChangeAspect="1"/>
+            </wp:cNvGraphicFramePr>
+            <a:graphic xmlns:a="http://schemas.openxmlformats.org/drawingml/2006/main">
+              <a:graphicData uri="http://schemas.openxmlformats.org/drawingml/2006/picture">
+                <pic:pic xmlns:pic="http://schemas.openxmlformats.org/drawingml/2006/picture">
+                  <pic:nvPicPr>
+                    <pic:cNvPr id="1" name=""/>
+                    <pic:cNvPicPr/>
+                  </pic:nvPicPr>
+                  <pic:blipFill>
+                    <a:blip r:embed="rId27"/>
+                    <a:stretch>
+                      <a:fillRect/>
+                    </a:stretch>
+                  </pic:blipFill>
+                  <pic:spPr>
+                    <a:xfrm>
+                      <a:off x="0" y="0"/>
+                      <a:ext cx="6120130" cy="665480"/>
+                    </a:xfrm>
+                    <a:prstGeom prst="rect">
+                      <a:avLst/>
+                    </a:prstGeom>
+                  </pic:spPr>
+                </pic:pic>
+              </a:graphicData>
+            </a:graphic>
+          </wp:inline>
+        </w:drawing>
+      </w:r>
+    </w:p>
+    <w:p/>
+    <w:p>
+      <w:r>
+        <w:t>Le seguenti linee di codice mostrano i valori della mediana, della varianza e della deviazione standard dei residui.</w:t>
+      </w:r>
+    </w:p>
+    <w:p>
+      <w:r>
+        <w:rPr>
+          <w:noProof/>
+        </w:rPr>
+        <w:drawing>
+          <wp:inline distT="0" distB="0" distL="0" distR="0" wp14:anchorId="651AD697" wp14:editId="51A738D8">
+            <wp:extent cx="2438400" cy="323850"/>
+            <wp:effectExtent l="0" t="0" r="0" b="0"/>
+            <wp:docPr id="26" name="Immagine 26"/>
+            <wp:cNvGraphicFramePr>
+              <a:graphicFrameLocks xmlns:a="http://schemas.openxmlformats.org/drawingml/2006/main" noChangeAspect="1"/>
+            </wp:cNvGraphicFramePr>
+            <a:graphic xmlns:a="http://schemas.openxmlformats.org/drawingml/2006/main">
+              <a:graphicData uri="http://schemas.openxmlformats.org/drawingml/2006/picture">
+                <pic:pic xmlns:pic="http://schemas.openxmlformats.org/drawingml/2006/picture">
+                  <pic:nvPicPr>
+                    <pic:cNvPr id="1" name=""/>
+                    <pic:cNvPicPr/>
+                  </pic:nvPicPr>
+                  <pic:blipFill>
+                    <a:blip r:embed="rId28"/>
+                    <a:stretch>
+                      <a:fillRect/>
+                    </a:stretch>
+                  </pic:blipFill>
+                  <pic:spPr>
+                    <a:xfrm>
+                      <a:off x="0" y="0"/>
+                      <a:ext cx="2438400" cy="323850"/>
+                    </a:xfrm>
+                    <a:prstGeom prst="rect">
+                      <a:avLst/>
+                    </a:prstGeom>
+                  </pic:spPr>
+                </pic:pic>
+              </a:graphicData>
+            </a:graphic>
+          </wp:inline>
+        </w:drawing>
+      </w:r>
+    </w:p>
+    <w:p>
+      <w:r>
+        <w:rPr>
+          <w:noProof/>
+        </w:rPr>
+        <w:drawing>
+          <wp:inline distT="0" distB="0" distL="0" distR="0" wp14:anchorId="1CAE3636" wp14:editId="626286B0">
+            <wp:extent cx="2305050" cy="600075"/>
+            <wp:effectExtent l="0" t="0" r="0" b="9525"/>
+            <wp:docPr id="27" name="Immagine 27"/>
+            <wp:cNvGraphicFramePr>
+              <a:graphicFrameLocks xmlns:a="http://schemas.openxmlformats.org/drawingml/2006/main" noChangeAspect="1"/>
+            </wp:cNvGraphicFramePr>
+            <a:graphic xmlns:a="http://schemas.openxmlformats.org/drawingml/2006/main">
+              <a:graphicData uri="http://schemas.openxmlformats.org/drawingml/2006/picture">
+                <pic:pic xmlns:pic="http://schemas.openxmlformats.org/drawingml/2006/picture">
+                  <pic:nvPicPr>
+                    <pic:cNvPr id="1" name=""/>
+                    <pic:cNvPicPr/>
+                  </pic:nvPicPr>
+                  <pic:blipFill>
+                    <a:blip r:embed="rId29"/>
+                    <a:stretch>
+                      <a:fillRect/>
+                    </a:stretch>
+                  </pic:blipFill>
+                  <pic:spPr>
+                    <a:xfrm>
+                      <a:off x="0" y="0"/>
+                      <a:ext cx="2305050" cy="600075"/>
+                    </a:xfrm>
+                    <a:prstGeom prst="rect">
+                      <a:avLst/>
+                    </a:prstGeom>
+                  </pic:spPr>
+                </pic:pic>
+              </a:graphicData>
+            </a:graphic>
+          </wp:inline>
+        </w:drawing>
+      </w:r>
+    </w:p>
+    <w:p/>
+    <w:p>
+      <w:r>
+        <w:rPr>
+          <w:noProof/>
+        </w:rPr>
+        <w:lastRenderedPageBreak/>
+        <w:drawing>
+          <wp:inline distT="0" distB="0" distL="0" distR="0" wp14:anchorId="4EE9B330" wp14:editId="332EE6A2">
+            <wp:extent cx="3924300" cy="3924300"/>
+            <wp:effectExtent l="0" t="0" r="0" b="0"/>
+            <wp:docPr id="28" name="Immagine 28"/>
+            <wp:cNvGraphicFramePr>
+              <a:graphicFrameLocks xmlns:a="http://schemas.openxmlformats.org/drawingml/2006/main" noChangeAspect="1"/>
+            </wp:cNvGraphicFramePr>
+            <a:graphic xmlns:a="http://schemas.openxmlformats.org/drawingml/2006/main">
+              <a:graphicData uri="http://schemas.openxmlformats.org/drawingml/2006/picture">
+                <pic:pic xmlns:pic="http://schemas.openxmlformats.org/drawingml/2006/picture">
+                  <pic:nvPicPr>
+                    <pic:cNvPr id="0" name="Picture 4"/>
+                    <pic:cNvPicPr>
+                      <a:picLocks noChangeAspect="1" noChangeArrowheads="1"/>
+                    </pic:cNvPicPr>
+                  </pic:nvPicPr>
+                  <pic:blipFill>
+                    <a:blip r:embed="rId30">
+                      <a:extLst>
+                        <a:ext uri="{28A0092B-C50C-407E-A947-70E740481C1C}">
+                          <a14:useLocalDpi xmlns:a14="http://schemas.microsoft.com/office/drawing/2010/main" val="0"/>
+                        </a:ext>
+                      </a:extLst>
+                    </a:blip>
+                    <a:srcRect/>
+                    <a:stretch>
+                      <a:fillRect/>
+                    </a:stretch>
+                  </pic:blipFill>
+                  <pic:spPr bwMode="auto">
+                    <a:xfrm>
+                      <a:off x="0" y="0"/>
+                      <a:ext cx="3924300" cy="3924300"/>
+                    </a:xfrm>
+                    <a:prstGeom prst="rect">
+                      <a:avLst/>
+                    </a:prstGeom>
+                    <a:noFill/>
+                    <a:ln>
+                      <a:noFill/>
+                    </a:ln>
+                  </pic:spPr>
+                </pic:pic>
+              </a:graphicData>
+            </a:graphic>
+          </wp:inline>
+        </w:drawing>
+      </w:r>
+    </w:p>
+    <w:p>
+      <w:r>
+        <w:t>Per valutare quanto la retta di regressione si adatta ai dati si calcola il coefficiente di determinazione che vale 0.9848. Siccome è prossimo ad 1, significa che la retta descrive bene i dati considerati, infatti anche dai grafici visti precedentemente si nota che gli scostamenti dalla retta sono molto piccoli.</w:t>
+      </w:r>
+    </w:p>
+    <w:p>
+      <w:r>
+        <w:rPr>
+          <w:noProof/>
+        </w:rPr>
+        <w:drawing>
+          <wp:inline distT="0" distB="0" distL="0" distR="0" wp14:anchorId="696AB3AA" wp14:editId="3D7B80A9">
+            <wp:extent cx="2466975" cy="323850"/>
+            <wp:effectExtent l="0" t="0" r="9525" b="0"/>
+            <wp:docPr id="29" name="Immagine 29"/>
+            <wp:cNvGraphicFramePr>
+              <a:graphicFrameLocks xmlns:a="http://schemas.openxmlformats.org/drawingml/2006/main" noChangeAspect="1"/>
+            </wp:cNvGraphicFramePr>
+            <a:graphic xmlns:a="http://schemas.openxmlformats.org/drawingml/2006/main">
+              <a:graphicData uri="http://schemas.openxmlformats.org/drawingml/2006/picture">
+                <pic:pic xmlns:pic="http://schemas.openxmlformats.org/drawingml/2006/picture">
+                  <pic:nvPicPr>
+                    <pic:cNvPr id="1" name=""/>
+                    <pic:cNvPicPr/>
+                  </pic:nvPicPr>
+                  <pic:blipFill>
+                    <a:blip r:embed="rId31"/>
+                    <a:stretch>
+                      <a:fillRect/>
+                    </a:stretch>
+                  </pic:blipFill>
+                  <pic:spPr>
+                    <a:xfrm>
+                      <a:off x="0" y="0"/>
+                      <a:ext cx="2466975" cy="323850"/>
+                    </a:xfrm>
+                    <a:prstGeom prst="rect">
+                      <a:avLst/>
+                    </a:prstGeom>
+                  </pic:spPr>
+                </pic:pic>
+              </a:graphicData>
+            </a:graphic>
+          </wp:inline>
+        </w:drawing>
+      </w:r>
+    </w:p>
+    <w:p/>
+    <w:p>
+      <w:pPr>
+        <w:pStyle w:val="Titolo2"/>
+      </w:pPr>
+      <w:r>
+        <w:t>Regressione lineare multipla</w:t>
+      </w:r>
+    </w:p>
+    <w:p>
+      <w:r>
+        <w:t>Si utilizza</w:t>
+      </w:r>
+      <w:r>
+        <w:t xml:space="preserve"> il modello di regressione lineare multipla per spiegare la relazione le variabili indipendenti: 2013, 2014, 2015, 2016, 2017, 2018, 2019 e la variabile dipendente: 2020</w:t>
+      </w:r>
+    </w:p>
+    <w:p>
+      <w:r>
+        <w:t>Valore degli indici di posizione e di dispersione</w:t>
+      </w:r>
+      <w:r>
+        <w:t xml:space="preserve"> (mediana, media e deviazione standard)</w:t>
+      </w:r>
+      <w:r>
+        <w:t xml:space="preserve"> relativi alle variabili:</w:t>
+      </w:r>
+    </w:p>
+    <w:p>
+      <w:r>
+        <w:rPr>
+          <w:noProof/>
+        </w:rPr>
+        <w:drawing>
+          <wp:inline distT="0" distB="0" distL="0" distR="0" wp14:anchorId="220F4D3C" wp14:editId="4012C998">
+            <wp:extent cx="4362450" cy="1333500"/>
+            <wp:effectExtent l="0" t="0" r="0" b="0"/>
+            <wp:docPr id="15" name="Immagine 15"/>
+            <wp:cNvGraphicFramePr>
+              <a:graphicFrameLocks xmlns:a="http://schemas.openxmlformats.org/drawingml/2006/main" noChangeAspect="1"/>
+            </wp:cNvGraphicFramePr>
+            <a:graphic xmlns:a="http://schemas.openxmlformats.org/drawingml/2006/main">
+              <a:graphicData uri="http://schemas.openxmlformats.org/drawingml/2006/picture">
+                <pic:pic xmlns:pic="http://schemas.openxmlformats.org/drawingml/2006/picture">
+                  <pic:nvPicPr>
+                    <pic:cNvPr id="1" name=""/>
+                    <pic:cNvPicPr/>
+                  </pic:nvPicPr>
+                  <pic:blipFill>
+                    <a:blip r:embed="rId32"/>
+                    <a:stretch>
+                      <a:fillRect/>
+                    </a:stretch>
+                  </pic:blipFill>
+                  <pic:spPr>
+                    <a:xfrm>
+                      <a:off x="0" y="0"/>
+                      <a:ext cx="4362450" cy="1333500"/>
+                    </a:xfrm>
+                    <a:prstGeom prst="rect">
+                      <a:avLst/>
+                    </a:prstGeom>
+                  </pic:spPr>
+                </pic:pic>
+              </a:graphicData>
+            </a:graphic>
+          </wp:inline>
+        </w:drawing>
+      </w:r>
+    </w:p>
+    <w:p/>
+    <w:p>
+      <w:r>
+        <w:t xml:space="preserve">Matrice delle covarianze: </w:t>
+      </w:r>
+    </w:p>
+    <w:p/>
+    <w:p>
+      <w:r>
+        <w:rPr>
+          <w:noProof/>
+        </w:rPr>
+        <w:lastRenderedPageBreak/>
+        <w:drawing>
+          <wp:inline distT="0" distB="0" distL="0" distR="0" wp14:anchorId="4E1F5BFE" wp14:editId="7C1A24FB">
+            <wp:extent cx="6120130" cy="1331595"/>
+            <wp:effectExtent l="0" t="0" r="0" b="1905"/>
+            <wp:docPr id="16" name="Immagine 16"/>
+            <wp:cNvGraphicFramePr>
+              <a:graphicFrameLocks xmlns:a="http://schemas.openxmlformats.org/drawingml/2006/main" noChangeAspect="1"/>
+            </wp:cNvGraphicFramePr>
+            <a:graphic xmlns:a="http://schemas.openxmlformats.org/drawingml/2006/main">
+              <a:graphicData uri="http://schemas.openxmlformats.org/drawingml/2006/picture">
+                <pic:pic xmlns:pic="http://schemas.openxmlformats.org/drawingml/2006/picture">
+                  <pic:nvPicPr>
+                    <pic:cNvPr id="1" name=""/>
+                    <pic:cNvPicPr/>
+                  </pic:nvPicPr>
+                  <pic:blipFill>
+                    <a:blip r:embed="rId33"/>
+                    <a:stretch>
+                      <a:fillRect/>
+                    </a:stretch>
+                  </pic:blipFill>
+                  <pic:spPr>
+                    <a:xfrm>
+                      <a:off x="0" y="0"/>
+                      <a:ext cx="6120130" cy="1331595"/>
+                    </a:xfrm>
+                    <a:prstGeom prst="rect">
+                      <a:avLst/>
+                    </a:prstGeom>
+                  </pic:spPr>
+                </pic:pic>
+              </a:graphicData>
+            </a:graphic>
+          </wp:inline>
+        </w:drawing>
+      </w:r>
+    </w:p>
+    <w:p>
+      <w:r>
+        <w:t>La matrice delle correlazioni che contiene tutte le correlazioni lineari tra le coppie di variabili.</w:t>
+      </w:r>
+    </w:p>
+    <w:p>
+      <w:r>
+        <w:rPr>
+          <w:noProof/>
+        </w:rPr>
+        <w:drawing>
+          <wp:inline distT="0" distB="0" distL="0" distR="0" wp14:anchorId="2977CFAD" wp14:editId="7466E77A">
+            <wp:extent cx="3429000" cy="1466850"/>
+            <wp:effectExtent l="0" t="0" r="0" b="0"/>
+            <wp:docPr id="17" name="Immagine 17"/>
+            <wp:cNvGraphicFramePr>
+              <a:graphicFrameLocks xmlns:a="http://schemas.openxmlformats.org/drawingml/2006/main" noChangeAspect="1"/>
+            </wp:cNvGraphicFramePr>
+            <a:graphic xmlns:a="http://schemas.openxmlformats.org/drawingml/2006/main">
+              <a:graphicData uri="http://schemas.openxmlformats.org/drawingml/2006/picture">
+                <pic:pic xmlns:pic="http://schemas.openxmlformats.org/drawingml/2006/picture">
+                  <pic:nvPicPr>
+                    <pic:cNvPr id="1" name=""/>
+                    <pic:cNvPicPr/>
+                  </pic:nvPicPr>
+                  <pic:blipFill>
+                    <a:blip r:embed="rId34"/>
+                    <a:stretch>
+                      <a:fillRect/>
+                    </a:stretch>
+                  </pic:blipFill>
+                  <pic:spPr>
+                    <a:xfrm>
+                      <a:off x="0" y="0"/>
                       <a:ext cx="3429000" cy="1466850"/>
                     </a:xfrm>
                     <a:prstGeom prst="rect">
@@ -1124,13 +1933,15 @@
       <w:r>
         <w:t xml:space="preserve"> ottenuti mettendo in relazione le varie coppie di variabili.</w:t>
       </w:r>
-    </w:p>
-    <w:p>
-      <w:r>
-        <w:rPr>
-          <w:noProof/>
-        </w:rPr>
-        <w:lastRenderedPageBreak/>
+      <w:r>
+        <w:t xml:space="preserve"> Da tale grafico si può dedurre che le variabili sono altamente correlate e si intuisce che avranno un coefficiente di correlazione quasi pari ad 1.</w:t>
+      </w:r>
+    </w:p>
+    <w:p>
+      <w:r>
+        <w:rPr>
+          <w:noProof/>
+        </w:rPr>
         <w:drawing>
           <wp:inline distT="0" distB="0" distL="0" distR="0" wp14:anchorId="060702AD" wp14:editId="67A43CDC">
             <wp:extent cx="4572000" cy="4572000"/>
@@ -1149,7 +1960,7 @@
                     </pic:cNvPicPr>
                   </pic:nvPicPr>
                   <pic:blipFill>
-                    <a:blip r:embed="rId23">
+                    <a:blip r:embed="rId35">
                       <a:extLst>
                         <a:ext uri="{28A0092B-C50C-407E-A947-70E740481C1C}">
                           <a14:useLocalDpi xmlns:a14="http://schemas.microsoft.com/office/drawing/2010/main" val="0"/>
@@ -1182,7 +1993,6 @@
       </w:r>
     </w:p>
     <w:p/>
-    <w:p/>
     <w:p>
       <w:r>
         <w:t xml:space="preserve">Utilizzando il modello di regressione lineare multipla si ottiene: </w:t>
@@ -1209,7 +2019,7 @@
                     <pic:cNvPicPr/>
                   </pic:nvPicPr>
                   <pic:blipFill>
-                    <a:blip r:embed="rId24"/>
+                    <a:blip r:embed="rId36"/>
                     <a:stretch>
                       <a:fillRect/>
                     </a:stretch>
@@ -1271,32 +2081,6 @@
         <w:rPr>
           <w:noProof/>
         </w:rPr>
-        <w:t>Pertanto il modello di regressione stimato è:</w:t>
-      </w:r>
-    </w:p>
-    <w:p>
-      <w:pPr>
-        <w:rPr>
-          <w:noProof/>
-        </w:rPr>
-      </w:pPr>
-      <w:r>
-        <w:rPr>
-          <w:noProof/>
-        </w:rPr>
-        <w:t>y=-18.65850+ 0.04081x1 + …</w:t>
-      </w:r>
-    </w:p>
-    <w:p>
-      <w:pPr>
-        <w:rPr>
-          <w:noProof/>
-        </w:rPr>
-      </w:pPr>
-      <w:r>
-        <w:rPr>
-          <w:noProof/>
-        </w:rPr>
         <w:t>I segni dei regressori b1, b4, b6, b7 sono positivi: questo indica che all’aumentare del numero di utenti nel 2013, 2016, 2018 e 2019 aumenta il numero di utenti nel 2020. Mentre i regressori b2, b3, b5 sono negativi quindi all’aumentare del numero di utenti nel 2014, 2015, 2017 diminuisce il numero di utenti nel 2020.</w:t>
       </w:r>
     </w:p>
@@ -1310,11 +2094,284 @@
         <w:rPr>
           <w:noProof/>
         </w:rPr>
+        <w:t xml:space="preserve">Il regressore di 2013 è prossimo allo zero, questo indica che il numero di utenti nel 2013 non incide in maniera significativa il numero di utenti nel 2020. </w:t>
+      </w:r>
+    </w:p>
+    <w:p>
+      <w:pPr>
+        <w:rPr>
+          <w:noProof/>
+        </w:rPr>
+      </w:pPr>
+    </w:p>
+    <w:p>
+      <w:pPr>
+        <w:rPr>
+          <w:noProof/>
+        </w:rPr>
+      </w:pPr>
+      <w:r>
+        <w:rPr>
+          <w:noProof/>
+        </w:rPr>
+        <w:t>Valori stimati rispetto al modello di regressione multipla.</w:t>
+      </w:r>
+    </w:p>
+    <w:p>
+      <w:r>
+        <w:rPr>
+          <w:noProof/>
+        </w:rPr>
+        <w:drawing>
+          <wp:inline distT="0" distB="0" distL="0" distR="0" wp14:anchorId="6C68FF79" wp14:editId="3C90C672">
+            <wp:extent cx="6120130" cy="981710"/>
+            <wp:effectExtent l="0" t="0" r="0" b="8890"/>
+            <wp:docPr id="32" name="Immagine 32"/>
+            <wp:cNvGraphicFramePr>
+              <a:graphicFrameLocks xmlns:a="http://schemas.openxmlformats.org/drawingml/2006/main" noChangeAspect="1"/>
+            </wp:cNvGraphicFramePr>
+            <a:graphic xmlns:a="http://schemas.openxmlformats.org/drawingml/2006/main">
+              <a:graphicData uri="http://schemas.openxmlformats.org/drawingml/2006/picture">
+                <pic:pic xmlns:pic="http://schemas.openxmlformats.org/drawingml/2006/picture">
+                  <pic:nvPicPr>
+                    <pic:cNvPr id="1" name=""/>
+                    <pic:cNvPicPr/>
+                  </pic:nvPicPr>
+                  <pic:blipFill>
+                    <a:blip r:embed="rId37"/>
+                    <a:stretch>
+                      <a:fillRect/>
+                    </a:stretch>
+                  </pic:blipFill>
+                  <pic:spPr>
+                    <a:xfrm>
+                      <a:off x="0" y="0"/>
+                      <a:ext cx="6120130" cy="981710"/>
+                    </a:xfrm>
+                    <a:prstGeom prst="rect">
+                      <a:avLst/>
+                    </a:prstGeom>
+                  </pic:spPr>
+                </pic:pic>
+              </a:graphicData>
+            </a:graphic>
+          </wp:inline>
+        </w:drawing>
+      </w:r>
+    </w:p>
+    <w:p/>
+    <w:p>
+      <w:r>
+        <w:t>Residui dei valori osservati rispetto ai valori stimati.</w:t>
+      </w:r>
+    </w:p>
+    <w:p>
+      <w:r>
+        <w:rPr>
+          <w:noProof/>
+        </w:rPr>
+        <w:drawing>
+          <wp:inline distT="0" distB="0" distL="0" distR="0" wp14:anchorId="42530379" wp14:editId="0293A88E">
+            <wp:extent cx="6120130" cy="638810"/>
+            <wp:effectExtent l="0" t="0" r="0" b="8890"/>
+            <wp:docPr id="33" name="Immagine 33"/>
+            <wp:cNvGraphicFramePr>
+              <a:graphicFrameLocks xmlns:a="http://schemas.openxmlformats.org/drawingml/2006/main" noChangeAspect="1"/>
+            </wp:cNvGraphicFramePr>
+            <a:graphic xmlns:a="http://schemas.openxmlformats.org/drawingml/2006/main">
+              <a:graphicData uri="http://schemas.openxmlformats.org/drawingml/2006/picture">
+                <pic:pic xmlns:pic="http://schemas.openxmlformats.org/drawingml/2006/picture">
+                  <pic:nvPicPr>
+                    <pic:cNvPr id="1" name=""/>
+                    <pic:cNvPicPr/>
+                  </pic:nvPicPr>
+                  <pic:blipFill>
+                    <a:blip r:embed="rId38"/>
+                    <a:stretch>
+                      <a:fillRect/>
+                    </a:stretch>
+                  </pic:blipFill>
+                  <pic:spPr>
+                    <a:xfrm>
+                      <a:off x="0" y="0"/>
+                      <a:ext cx="6120130" cy="638810"/>
+                    </a:xfrm>
+                    <a:prstGeom prst="rect">
+                      <a:avLst/>
+                    </a:prstGeom>
+                  </pic:spPr>
+                </pic:pic>
+              </a:graphicData>
+            </a:graphic>
+          </wp:inline>
+        </w:drawing>
+      </w:r>
+    </w:p>
+    <w:p/>
+    <w:p>
+      <w:r>
+        <w:t>Valori dei residui standardizzati rispetto alla deviazione standard.</w:t>
+      </w:r>
+    </w:p>
+    <w:p>
+      <w:r>
+        <w:rPr>
+          <w:noProof/>
+        </w:rPr>
+        <w:drawing>
+          <wp:inline distT="0" distB="0" distL="0" distR="0" wp14:anchorId="67F3F3BA" wp14:editId="27ACA2D5">
+            <wp:extent cx="6120130" cy="627380"/>
+            <wp:effectExtent l="0" t="0" r="0" b="1270"/>
+            <wp:docPr id="34" name="Immagine 34"/>
+            <wp:cNvGraphicFramePr>
+              <a:graphicFrameLocks xmlns:a="http://schemas.openxmlformats.org/drawingml/2006/main" noChangeAspect="1"/>
+            </wp:cNvGraphicFramePr>
+            <a:graphic xmlns:a="http://schemas.openxmlformats.org/drawingml/2006/main">
+              <a:graphicData uri="http://schemas.openxmlformats.org/drawingml/2006/picture">
+                <pic:pic xmlns:pic="http://schemas.openxmlformats.org/drawingml/2006/picture">
+                  <pic:nvPicPr>
+                    <pic:cNvPr id="1" name=""/>
+                    <pic:cNvPicPr/>
+                  </pic:nvPicPr>
+                  <pic:blipFill>
+                    <a:blip r:embed="rId39"/>
+                    <a:stretch>
+                      <a:fillRect/>
+                    </a:stretch>
+                  </pic:blipFill>
+                  <pic:spPr>
+                    <a:xfrm>
+                      <a:off x="0" y="0"/>
+                      <a:ext cx="6120130" cy="627380"/>
+                    </a:xfrm>
+                    <a:prstGeom prst="rect">
+                      <a:avLst/>
+                    </a:prstGeom>
+                  </pic:spPr>
+                </pic:pic>
+              </a:graphicData>
+            </a:graphic>
+          </wp:inline>
+        </w:drawing>
+      </w:r>
+    </w:p>
+    <w:p/>
+    <w:p>
+      <w:r>
+        <w:t>Grafico che mostra i residui standardizzati in funzione dei valori stimati.</w:t>
+      </w:r>
+    </w:p>
+    <w:p>
+      <w:r>
+        <w:rPr>
+          <w:noProof/>
+        </w:rPr>
         <w:lastRenderedPageBreak/>
-        <w:t xml:space="preserve">Il regressore di 2013 è prossimo allo zero, questo indica che il numero di utenti nel 2013 non incide in maniera significativa il numero di utenti nel 2020. </w:t>
-      </w:r>
-    </w:p>
-    <w:p/>
+        <w:drawing>
+          <wp:inline distT="0" distB="0" distL="0" distR="0" wp14:anchorId="299966DC" wp14:editId="5944F9A9">
+            <wp:extent cx="3914775" cy="3914775"/>
+            <wp:effectExtent l="0" t="0" r="9525" b="9525"/>
+            <wp:docPr id="35" name="Immagine 35"/>
+            <wp:cNvGraphicFramePr>
+              <a:graphicFrameLocks xmlns:a="http://schemas.openxmlformats.org/drawingml/2006/main" noChangeAspect="1"/>
+            </wp:cNvGraphicFramePr>
+            <a:graphic xmlns:a="http://schemas.openxmlformats.org/drawingml/2006/main">
+              <a:graphicData uri="http://schemas.openxmlformats.org/drawingml/2006/picture">
+                <pic:pic xmlns:pic="http://schemas.openxmlformats.org/drawingml/2006/picture">
+                  <pic:nvPicPr>
+                    <pic:cNvPr id="0" name="Picture 6"/>
+                    <pic:cNvPicPr>
+                      <a:picLocks noChangeAspect="1" noChangeArrowheads="1"/>
+                    </pic:cNvPicPr>
+                  </pic:nvPicPr>
+                  <pic:blipFill>
+                    <a:blip r:embed="rId40">
+                      <a:extLst>
+                        <a:ext uri="{28A0092B-C50C-407E-A947-70E740481C1C}">
+                          <a14:useLocalDpi xmlns:a14="http://schemas.microsoft.com/office/drawing/2010/main" val="0"/>
+                        </a:ext>
+                      </a:extLst>
+                    </a:blip>
+                    <a:srcRect/>
+                    <a:stretch>
+                      <a:fillRect/>
+                    </a:stretch>
+                  </pic:blipFill>
+                  <pic:spPr bwMode="auto">
+                    <a:xfrm>
+                      <a:off x="0" y="0"/>
+                      <a:ext cx="3914775" cy="3914775"/>
+                    </a:xfrm>
+                    <a:prstGeom prst="rect">
+                      <a:avLst/>
+                    </a:prstGeom>
+                    <a:noFill/>
+                    <a:ln>
+                      <a:noFill/>
+                    </a:ln>
+                  </pic:spPr>
+                </pic:pic>
+              </a:graphicData>
+            </a:graphic>
+          </wp:inline>
+        </w:drawing>
+      </w:r>
+    </w:p>
+    <w:p>
+      <w:r>
+        <w:t xml:space="preserve">I punti indicano </w:t>
+      </w:r>
+      <w:r>
+        <w:t>dove si collocano i residui rispetto ai valori stimati. Non si evidenzia nessuna tendenza particolare rispetto alla retta orizzontale che rappresenta la media dei residui (0).</w:t>
+      </w:r>
+    </w:p>
+    <w:p>
+      <w:r>
+        <w:t>Anche in questo caso il coefficiente di determinazione è prossimo ad 1, infatti vale 0.9954. Il modello di regressione lineare multipla descrive bene i dati considerati.</w:t>
+      </w:r>
+    </w:p>
+    <w:p>
+      <w:r>
+        <w:rPr>
+          <w:noProof/>
+        </w:rPr>
+        <w:drawing>
+          <wp:inline distT="0" distB="0" distL="0" distR="0" wp14:anchorId="4E030EF6" wp14:editId="6661CEC7">
+            <wp:extent cx="3095625" cy="323850"/>
+            <wp:effectExtent l="0" t="0" r="9525" b="0"/>
+            <wp:docPr id="36" name="Immagine 36"/>
+            <wp:cNvGraphicFramePr>
+              <a:graphicFrameLocks xmlns:a="http://schemas.openxmlformats.org/drawingml/2006/main" noChangeAspect="1"/>
+            </wp:cNvGraphicFramePr>
+            <a:graphic xmlns:a="http://schemas.openxmlformats.org/drawingml/2006/main">
+              <a:graphicData uri="http://schemas.openxmlformats.org/drawingml/2006/picture">
+                <pic:pic xmlns:pic="http://schemas.openxmlformats.org/drawingml/2006/picture">
+                  <pic:nvPicPr>
+                    <pic:cNvPr id="1" name=""/>
+                    <pic:cNvPicPr/>
+                  </pic:nvPicPr>
+                  <pic:blipFill>
+                    <a:blip r:embed="rId41"/>
+                    <a:stretch>
+                      <a:fillRect/>
+                    </a:stretch>
+                  </pic:blipFill>
+                  <pic:spPr>
+                    <a:xfrm>
+                      <a:off x="0" y="0"/>
+                      <a:ext cx="3095625" cy="323850"/>
+                    </a:xfrm>
+                    <a:prstGeom prst="rect">
+                      <a:avLst/>
+                    </a:prstGeom>
+                  </pic:spPr>
+                </pic:pic>
+              </a:graphicData>
+            </a:graphic>
+          </wp:inline>
+        </w:drawing>
+      </w:r>
+    </w:p>
     <w:sectPr>
       <w:pgSz w:w="11906" w:h="16838"/>
       <w:pgMar w:top="1417" w:right="1134" w:bottom="1134" w:left="1134" w:header="708" w:footer="708" w:gutter="0"/>
@@ -2504,6 +3561,7 @@
   <w:style w:type="character" w:default="1" w:styleId="Carpredefinitoparagrafo">
     <w:name w:val="Default Paragraph Font"/>
     <w:uiPriority w:val="1"/>
+    <w:semiHidden/>
     <w:unhideWhenUsed/>
   </w:style>
   <w:style w:type="table" w:default="1" w:styleId="Tabellanormale">

</xml_diff>

<commit_message>
per sicurezza lo carico
</commit_message>
<xml_diff>
--- a/documento.docx
+++ b/documento.docx
@@ -95,7 +95,6 @@
         <w:rPr>
           <w:noProof/>
         </w:rPr>
-        <w:lastRenderedPageBreak/>
         <w:drawing>
           <wp:inline distT="0" distB="0" distL="0" distR="0" wp14:anchorId="061615B3" wp14:editId="4075C9F7">
             <wp:extent cx="3143250" cy="3143250"/>
@@ -790,15 +789,15 @@
     </w:p>
     <w:p>
       <w:r>
+        <w:t xml:space="preserve">La classe modale per l’Italia è la prima, in particolare tutti i valori sono concentrati in quella classe. Per la Campania invece la classe modale è la seconda. </w:t>
+      </w:r>
+    </w:p>
+    <w:p>
+      <w:r>
+        <w:rPr>
+          <w:noProof/>
+        </w:rPr>
         <w:lastRenderedPageBreak/>
-        <w:t xml:space="preserve">La classe modale per l’Italia è la prima, in particolare tutti i valori sono concentrati in quella classe. Per la Campania invece la classe modale è la seconda. </w:t>
-      </w:r>
-    </w:p>
-    <w:p>
-      <w:r>
-        <w:rPr>
-          <w:noProof/>
-        </w:rPr>
         <w:drawing>
           <wp:inline distT="0" distB="0" distL="0" distR="0" wp14:anchorId="609A73D9" wp14:editId="6D4B187C">
             <wp:extent cx="4572000" cy="4572000"/>
@@ -1379,20 +1378,20 @@
     </w:p>
     <w:p>
       <w:r>
+        <w:t xml:space="preserve">Dallo </w:t>
+      </w:r>
+      <w:proofErr w:type="spellStart"/>
+      <w:r>
+        <w:t>scatterplot</w:t>
+      </w:r>
+      <w:proofErr w:type="spellEnd"/>
+      <w:r>
+        <w:t xml:space="preserve"> si nota che i dati sono posizionati lungo una retta ascendente quindi si può dedurre che esiste una correlazione positiva tra le variabili considerate.</w:t>
+      </w:r>
+    </w:p>
+    <w:p>
+      <w:r>
         <w:lastRenderedPageBreak/>
-        <w:t xml:space="preserve">Dallo </w:t>
-      </w:r>
-      <w:proofErr w:type="spellStart"/>
-      <w:r>
-        <w:t>scatterplot</w:t>
-      </w:r>
-      <w:proofErr w:type="spellEnd"/>
-      <w:r>
-        <w:t xml:space="preserve"> si nota che i dati sono posizionati lungo una retta ascendente quindi si può dedurre che esiste una correlazione positiva tra le variabili considerate.</w:t>
-      </w:r>
-    </w:p>
-    <w:p>
-      <w:r>
         <w:t>Per vedere se esiste tale correlazione si calcolano la covarianza e la correlazione campionaria. Da questo calcolo si evince che i</w:t>
       </w:r>
       <w:r>
@@ -1567,15 +1566,15 @@
     </w:p>
     <w:p>
       <w:r>
+        <w:t>Il codice seguente permette di visualizzare i valori stimati.</w:t>
+      </w:r>
+    </w:p>
+    <w:p>
+      <w:r>
+        <w:rPr>
+          <w:noProof/>
+        </w:rPr>
         <w:lastRenderedPageBreak/>
-        <w:t>Il codice seguente permette di visualizzare i valori stimati.</w:t>
-      </w:r>
-    </w:p>
-    <w:p>
-      <w:r>
-        <w:rPr>
-          <w:noProof/>
-        </w:rPr>
         <w:drawing>
           <wp:inline distT="0" distB="0" distL="0" distR="0" wp14:anchorId="52FE2DA5" wp14:editId="4E9E26F9">
             <wp:extent cx="6120130" cy="963295"/>
@@ -1991,6 +1990,7 @@
         <w:rPr>
           <w:noProof/>
         </w:rPr>
+        <w:lastRenderedPageBreak/>
         <w:drawing>
           <wp:inline distT="0" distB="0" distL="0" distR="0" wp14:anchorId="4E1F5BFE" wp14:editId="7C1A24FB">
             <wp:extent cx="6120130" cy="1331595"/>
@@ -2101,7 +2101,6 @@
         <w:rPr>
           <w:noProof/>
         </w:rPr>
-        <w:lastRenderedPageBreak/>
         <w:drawing>
           <wp:inline distT="0" distB="0" distL="0" distR="0" wp14:anchorId="060702AD" wp14:editId="67A43CDC">
             <wp:extent cx="4572000" cy="4572000"/>
@@ -2155,6 +2154,7 @@
     <w:p/>
     <w:p>
       <w:r>
+        <w:lastRenderedPageBreak/>
         <w:t xml:space="preserve">Utilizzando il modello di regressione lineare multipla si ottiene: </w:t>
       </w:r>
     </w:p>
@@ -2282,7 +2282,6 @@
         <w:rPr>
           <w:noProof/>
         </w:rPr>
-        <w:lastRenderedPageBreak/>
         <w:drawing>
           <wp:inline distT="0" distB="0" distL="0" distR="0" wp14:anchorId="6C68FF79" wp14:editId="3C90C672">
             <wp:extent cx="6120130" cy="981710"/>
@@ -2427,6 +2426,7 @@
         <w:rPr>
           <w:noProof/>
         </w:rPr>
+        <w:lastRenderedPageBreak/>
         <w:drawing>
           <wp:inline distT="0" distB="0" distL="0" distR="0" wp14:anchorId="299966DC" wp14:editId="5944F9A9">
             <wp:extent cx="3914775" cy="3914775"/>
@@ -2487,7 +2487,6 @@
     </w:p>
     <w:p>
       <w:r>
-        <w:lastRenderedPageBreak/>
         <w:t>Anche in questo caso il coefficiente di determinazione è prossimo ad 1, infatti vale 0.9954. Il modello di regressione lineare multipla descrive bene i dati considerati.</w:t>
       </w:r>
     </w:p>
@@ -3117,7 +3116,6 @@
           </w:tcPr>
           <w:p>
             <w:r>
-              <w:lastRenderedPageBreak/>
               <w:t>Cluster 1</w:t>
             </w:r>
           </w:p>
@@ -4370,9 +4368,9 @@
   <w:style w:type="paragraph" w:default="1" w:styleId="Normale">
     <w:name w:val="Normal"/>
     <w:qFormat/>
-    <w:rsid w:val="00BD0584"/>
+    <w:rsid w:val="00227663"/>
     <w:rPr>
-      <w:sz w:val="24"/>
+      <w:sz w:val="22"/>
     </w:rPr>
   </w:style>
   <w:style w:type="paragraph" w:styleId="Titolo1">
@@ -4484,7 +4482,6 @@
       <w:rFonts w:asciiTheme="majorHAnsi" w:eastAsiaTheme="majorEastAsia" w:hAnsiTheme="majorHAnsi" w:cstheme="majorBidi"/>
       <w:i/>
       <w:iCs/>
-      <w:sz w:val="22"/>
       <w:szCs w:val="22"/>
     </w:rPr>
   </w:style>

</xml_diff>